<commit_message>
Pruebas de caja negra 2.1
</commit_message>
<xml_diff>
--- a/Documentacion/PREGAME/2. 1ra ITERACION/Pruebas/7185_G5_Cadena_Caicedo_Leiva_CajaNegra_v2.1.docx
+++ b/Documentacion/PREGAME/2. 1ra ITERACION/Pruebas/7185_G5_Cadena_Caicedo_Leiva_CajaNegra_v2.1.docx
@@ -2,7 +2,13 @@
 <file path=word/document.xml><?xml version="1.0" encoding="utf-8"?>
 <w:document xmlns:wpc="http://schemas.microsoft.com/office/word/2010/wordprocessingCanvas" xmlns:cx="http://schemas.microsoft.com/office/drawing/2014/chartex" xmlns:cx1="http://schemas.microsoft.com/office/drawing/2015/9/8/chartex" xmlns:cx2="http://schemas.microsoft.com/office/drawing/2015/10/21/chartex" xmlns:cx3="http://schemas.microsoft.com/office/drawing/2016/5/9/chartex" xmlns:cx4="http://schemas.microsoft.com/office/drawing/2016/5/10/chartex" xmlns:cx5="http://schemas.microsoft.com/office/drawing/2016/5/11/chartex" xmlns:cx6="http://schemas.microsoft.com/office/drawing/2016/5/12/chartex" xmlns:cx7="http://schemas.microsoft.com/office/drawing/2016/5/13/chartex" xmlns:cx8="http://schemas.microsoft.com/office/drawing/2016/5/14/chartex" xmlns:mc="http://schemas.openxmlformats.org/markup-compatibility/2006" xmlns:aink="http://schemas.microsoft.com/office/drawing/2016/ink" xmlns:am3d="http://schemas.microsoft.com/office/drawing/2017/model3d" xmlns:o="urn:schemas-microsoft-com:office:office" xmlns:r="http://schemas.openxmlformats.org/officeDocument/2006/relationships" xmlns:m="http://schemas.openxmlformats.org/officeDocument/2006/math" xmlns:v="urn:schemas-microsoft-com:vml" xmlns:wp14="http://schemas.microsoft.com/office/word/2010/wordprocessingDrawing" xmlns:wp="http://schemas.openxmlformats.org/drawingml/2006/wordprocessingDrawing" xmlns:w10="urn:schemas-microsoft-com:office:word" xmlns:w="http://schemas.openxmlformats.org/wordprocessingml/2006/main" xmlns:w14="http://schemas.microsoft.com/office/word/2010/wordml" xmlns:w15="http://schemas.microsoft.com/office/word/2012/wordml" xmlns:w16cex="http://schemas.microsoft.com/office/word/2018/wordml/cex" xmlns:w16cid="http://schemas.microsoft.com/office/word/2016/wordml/cid" xmlns:w16="http://schemas.microsoft.com/office/word/2018/wordml" xmlns:w16sdtdh="http://schemas.microsoft.com/office/word/2020/wordml/sdtdatahash" xmlns:w16se="http://schemas.microsoft.com/office/word/2015/wordml/symex" xmlns:wpg="http://schemas.microsoft.com/office/word/2010/wordprocessingGroup" xmlns:wpi="http://schemas.microsoft.com/office/word/2010/wordprocessingInk" xmlns:wne="http://schemas.microsoft.com/office/word/2006/wordml" xmlns:wps="http://schemas.microsoft.com/office/word/2010/wordprocessingShape" mc:Ignorable="w14 w15 w16se w16cid w16 w16cex w16sdtdh wp14">
   <w:body>
-    <w:p/>
+    <w:p>
+      <w:pPr>
+        <w:rPr>
+          <w:lang w:val="es-EC"/>
+        </w:rPr>
+      </w:pPr>
+    </w:p>
     <w:tbl>
       <w:tblPr>
         <w:tblStyle w:val="a"/>
@@ -5067,16 +5073,8 @@
         <w:rPr>
           <w:b/>
         </w:rPr>
-        <w:t xml:space="preserve">Caso </w:t>
+        <w:t>Caso 1 .</w:t>
       </w:r>
-      <w:proofErr w:type="gramStart"/>
-      <w:r>
-        <w:rPr>
-          <w:b/>
-        </w:rPr>
-        <w:t>1 .</w:t>
-      </w:r>
-      <w:proofErr w:type="gramEnd"/>
     </w:p>
     <w:p>
       <w:pPr>
@@ -5473,10 +5471,7 @@
               <w:spacing w:line="240" w:lineRule="auto"/>
             </w:pPr>
             <w:r>
-              <w:t>Seleccionar botón de la categoría</w:t>
-            </w:r>
-            <w:r>
-              <w:t xml:space="preserve"> </w:t>
+              <w:t xml:space="preserve">Seleccionar botón de la categoría </w:t>
             </w:r>
           </w:p>
         </w:tc>
@@ -5796,7 +5791,7 @@
           </w:tcPr>
           <w:p>
             <w:pPr>
-              <w:pStyle w:val="Prrafodelista"/>
+              <w:pStyle w:val="ListParagraph"/>
               <w:widowControl w:val="0"/>
               <w:numPr>
                 <w:ilvl w:val="0"/>
@@ -5845,7 +5840,7 @@
           </w:tcPr>
           <w:p>
             <w:pPr>
-              <w:pStyle w:val="Prrafodelista"/>
+              <w:pStyle w:val="ListParagraph"/>
               <w:widowControl w:val="0"/>
               <w:numPr>
                 <w:ilvl w:val="0"/>
@@ -6566,13 +6561,7 @@
               <w:rPr>
                 <w:b/>
               </w:rPr>
-              <w:t>Número</w:t>
-            </w:r>
-            <w:r>
-              <w:rPr>
-                <w:b/>
-              </w:rPr>
-              <w:t xml:space="preserve"> de serie</w:t>
+              <w:t>Número de serie</w:t>
             </w:r>
           </w:p>
         </w:tc>
@@ -7378,19 +7367,7 @@
               <w:spacing w:line="240" w:lineRule="auto"/>
             </w:pPr>
             <w:r>
-              <w:t>1,</w:t>
-            </w:r>
-            <w:r>
-              <w:t>3</w:t>
-            </w:r>
-            <w:r>
-              <w:t>,</w:t>
-            </w:r>
-            <w:r>
-              <w:t>6</w:t>
-            </w:r>
-            <w:r>
-              <w:t>,7,9,11,15,17</w:t>
+              <w:t>1,3,6,7,9,11,15,17</w:t>
             </w:r>
             <w:r>
               <w:t>,21</w:t>
@@ -8137,11 +8114,9 @@
               <w:widowControl w:val="0"/>
               <w:spacing w:line="240" w:lineRule="auto"/>
             </w:pPr>
-            <w:proofErr w:type="spellStart"/>
-            <w:r>
-              <w:t>dosientos</w:t>
-            </w:r>
-            <w:proofErr w:type="spellEnd"/>
+            <w:r>
+              <w:t>doscientos</w:t>
+            </w:r>
           </w:p>
         </w:tc>
         <w:tc>
@@ -8417,13 +8392,7 @@
               <w:spacing w:line="240" w:lineRule="auto"/>
             </w:pPr>
             <w:r>
-              <w:t xml:space="preserve">Mensaje de solo </w:t>
-            </w:r>
-            <w:r>
-              <w:t>números</w:t>
-            </w:r>
-            <w:r>
-              <w:t xml:space="preserve"> o no permitir ingresar las letras</w:t>
+              <w:t>Mensaje de solo números o no permitir ingresar las letras</w:t>
             </w:r>
           </w:p>
         </w:tc>
@@ -8902,10 +8871,7 @@
               <w:spacing w:line="240" w:lineRule="auto"/>
             </w:pPr>
             <w:r>
-              <w:t>1</w:t>
-            </w:r>
-            <w:r>
-              <w:t>1</w:t>
+              <w:t>11</w:t>
             </w:r>
           </w:p>
         </w:tc>
@@ -9137,199 +9103,196 @@
               <w:spacing w:line="240" w:lineRule="auto"/>
             </w:pPr>
             <w:r>
+              <w:t>12</w:t>
+            </w:r>
+          </w:p>
+        </w:tc>
+        <w:tc>
+          <w:tcPr>
+            <w:tcW w:w="1560" w:type="dxa"/>
+            <w:shd w:val="clear" w:color="auto" w:fill="auto"/>
+            <w:tcMar>
+              <w:top w:w="100" w:type="dxa"/>
+              <w:left w:w="100" w:type="dxa"/>
+              <w:bottom w:w="100" w:type="dxa"/>
+              <w:right w:w="100" w:type="dxa"/>
+            </w:tcMar>
+          </w:tcPr>
+          <w:p>
+            <w:pPr>
+              <w:widowControl w:val="0"/>
+              <w:spacing w:line="240" w:lineRule="auto"/>
+            </w:pPr>
+            <w:r>
+              <w:t>1,3,5,7,9,11,15,17</w:t>
+            </w:r>
+            <w:r>
+              <w:t>,21</w:t>
+            </w:r>
+          </w:p>
+        </w:tc>
+        <w:tc>
+          <w:tcPr>
+            <w:tcW w:w="1417" w:type="dxa"/>
+            <w:shd w:val="clear" w:color="auto" w:fill="auto"/>
+            <w:tcMar>
+              <w:top w:w="100" w:type="dxa"/>
+              <w:left w:w="100" w:type="dxa"/>
+              <w:bottom w:w="100" w:type="dxa"/>
+              <w:right w:w="100" w:type="dxa"/>
+            </w:tcMar>
+          </w:tcPr>
+          <w:p>
+            <w:pPr>
+              <w:widowControl w:val="0"/>
+              <w:spacing w:line="240" w:lineRule="auto"/>
+              <w:rPr>
+                <w:lang w:val="es-ES"/>
+              </w:rPr>
+            </w:pPr>
+            <w:r>
+              <w:t>Botón en categoría</w:t>
+            </w:r>
+          </w:p>
+        </w:tc>
+        <w:tc>
+          <w:tcPr>
+            <w:tcW w:w="1134" w:type="dxa"/>
+          </w:tcPr>
+          <w:p>
+            <w:pPr>
+              <w:widowControl w:val="0"/>
+              <w:spacing w:line="240" w:lineRule="auto"/>
+              <w:rPr>
+                <w:lang w:val="es-ES"/>
+              </w:rPr>
+            </w:pPr>
+            <w:r>
+              <w:t>S21</w:t>
+            </w:r>
+          </w:p>
+        </w:tc>
+        <w:tc>
+          <w:tcPr>
+            <w:tcW w:w="851" w:type="dxa"/>
+          </w:tcPr>
+          <w:p>
+            <w:pPr>
+              <w:widowControl w:val="0"/>
+              <w:spacing w:line="240" w:lineRule="auto"/>
+              <w:rPr>
+                <w:lang w:val="es-ES"/>
+              </w:rPr>
+            </w:pPr>
+            <w:proofErr w:type="spellStart"/>
+            <w:r>
+              <w:t>Samnsung</w:t>
+            </w:r>
+            <w:proofErr w:type="spellEnd"/>
+          </w:p>
+        </w:tc>
+        <w:tc>
+          <w:tcPr>
+            <w:tcW w:w="1134" w:type="dxa"/>
+          </w:tcPr>
+          <w:p>
+            <w:pPr>
+              <w:widowControl w:val="0"/>
+              <w:spacing w:line="240" w:lineRule="auto"/>
+              <w:rPr>
+                <w:lang w:val="es-ES"/>
+              </w:rPr>
+            </w:pPr>
+            <w:r>
+              <w:t>S21AAA6</w:t>
+            </w:r>
+          </w:p>
+        </w:tc>
+        <w:tc>
+          <w:tcPr>
+            <w:tcW w:w="992" w:type="dxa"/>
+          </w:tcPr>
+          <w:p>
+            <w:pPr>
+              <w:widowControl w:val="0"/>
+              <w:spacing w:line="240" w:lineRule="auto"/>
+              <w:rPr>
+                <w:lang w:val="es-ES"/>
+              </w:rPr>
+            </w:pPr>
+            <w:proofErr w:type="spellStart"/>
+            <w:r>
+              <w:t>Samgun</w:t>
+            </w:r>
+            <w:proofErr w:type="spellEnd"/>
+            <w:r>
+              <w:t xml:space="preserve"> S21</w:t>
+            </w:r>
+          </w:p>
+        </w:tc>
+        <w:tc>
+          <w:tcPr>
+            <w:tcW w:w="992" w:type="dxa"/>
+          </w:tcPr>
+          <w:p>
+            <w:pPr>
+              <w:widowControl w:val="0"/>
+              <w:spacing w:line="240" w:lineRule="auto"/>
+              <w:rPr>
+                <w:lang w:val="es-ES"/>
+              </w:rPr>
+            </w:pPr>
+            <w:r>
+              <w:t>600.0</w:t>
+            </w:r>
+          </w:p>
+        </w:tc>
+        <w:tc>
+          <w:tcPr>
+            <w:tcW w:w="992" w:type="dxa"/>
+          </w:tcPr>
+          <w:p>
+            <w:pPr>
+              <w:widowControl w:val="0"/>
+              <w:spacing w:line="240" w:lineRule="auto"/>
+            </w:pPr>
+            <w:r>
+              <w:t>21/03/2021</w:t>
+            </w:r>
+          </w:p>
+        </w:tc>
+        <w:tc>
+          <w:tcPr>
+            <w:tcW w:w="851" w:type="dxa"/>
+          </w:tcPr>
+          <w:p>
+            <w:pPr>
+              <w:widowControl w:val="0"/>
+              <w:spacing w:line="240" w:lineRule="auto"/>
+              <w:rPr>
+                <w:lang w:val="es-ES"/>
+              </w:rPr>
+            </w:pPr>
+            <w:r>
+              <w:t>3tres</w:t>
+            </w:r>
+          </w:p>
+        </w:tc>
+        <w:tc>
+          <w:tcPr>
+            <w:tcW w:w="1134" w:type="dxa"/>
+          </w:tcPr>
+          <w:p>
+            <w:pPr>
+              <w:widowControl w:val="0"/>
+              <w:spacing w:line="240" w:lineRule="auto"/>
+              <w:rPr>
+                <w:lang w:val="es-ES"/>
+              </w:rPr>
+            </w:pPr>
+            <w:r>
               <w:t>1</w:t>
             </w:r>
-            <w:r>
-              <w:t>2</w:t>
-            </w:r>
-          </w:p>
-        </w:tc>
-        <w:tc>
-          <w:tcPr>
-            <w:tcW w:w="1560" w:type="dxa"/>
-            <w:shd w:val="clear" w:color="auto" w:fill="auto"/>
-            <w:tcMar>
-              <w:top w:w="100" w:type="dxa"/>
-              <w:left w:w="100" w:type="dxa"/>
-              <w:bottom w:w="100" w:type="dxa"/>
-              <w:right w:w="100" w:type="dxa"/>
-            </w:tcMar>
-          </w:tcPr>
-          <w:p>
-            <w:pPr>
-              <w:widowControl w:val="0"/>
-              <w:spacing w:line="240" w:lineRule="auto"/>
-            </w:pPr>
-            <w:r>
-              <w:t>1,3,5,7,9,11,15,17</w:t>
-            </w:r>
-            <w:r>
-              <w:t>,21</w:t>
-            </w:r>
-          </w:p>
-        </w:tc>
-        <w:tc>
-          <w:tcPr>
-            <w:tcW w:w="1417" w:type="dxa"/>
-            <w:shd w:val="clear" w:color="auto" w:fill="auto"/>
-            <w:tcMar>
-              <w:top w:w="100" w:type="dxa"/>
-              <w:left w:w="100" w:type="dxa"/>
-              <w:bottom w:w="100" w:type="dxa"/>
-              <w:right w:w="100" w:type="dxa"/>
-            </w:tcMar>
-          </w:tcPr>
-          <w:p>
-            <w:pPr>
-              <w:widowControl w:val="0"/>
-              <w:spacing w:line="240" w:lineRule="auto"/>
-              <w:rPr>
-                <w:lang w:val="es-ES"/>
-              </w:rPr>
-            </w:pPr>
-            <w:r>
-              <w:t>Botón en categoría</w:t>
-            </w:r>
-          </w:p>
-        </w:tc>
-        <w:tc>
-          <w:tcPr>
-            <w:tcW w:w="1134" w:type="dxa"/>
-          </w:tcPr>
-          <w:p>
-            <w:pPr>
-              <w:widowControl w:val="0"/>
-              <w:spacing w:line="240" w:lineRule="auto"/>
-              <w:rPr>
-                <w:lang w:val="es-ES"/>
-              </w:rPr>
-            </w:pPr>
-            <w:r>
-              <w:t>S21</w:t>
-            </w:r>
-          </w:p>
-        </w:tc>
-        <w:tc>
-          <w:tcPr>
-            <w:tcW w:w="851" w:type="dxa"/>
-          </w:tcPr>
-          <w:p>
-            <w:pPr>
-              <w:widowControl w:val="0"/>
-              <w:spacing w:line="240" w:lineRule="auto"/>
-              <w:rPr>
-                <w:lang w:val="es-ES"/>
-              </w:rPr>
-            </w:pPr>
-            <w:proofErr w:type="spellStart"/>
-            <w:r>
-              <w:t>Samnsung</w:t>
-            </w:r>
-            <w:proofErr w:type="spellEnd"/>
-          </w:p>
-        </w:tc>
-        <w:tc>
-          <w:tcPr>
-            <w:tcW w:w="1134" w:type="dxa"/>
-          </w:tcPr>
-          <w:p>
-            <w:pPr>
-              <w:widowControl w:val="0"/>
-              <w:spacing w:line="240" w:lineRule="auto"/>
-              <w:rPr>
-                <w:lang w:val="es-ES"/>
-              </w:rPr>
-            </w:pPr>
-            <w:r>
-              <w:t>S21AAA6</w:t>
-            </w:r>
-          </w:p>
-        </w:tc>
-        <w:tc>
-          <w:tcPr>
-            <w:tcW w:w="992" w:type="dxa"/>
-          </w:tcPr>
-          <w:p>
-            <w:pPr>
-              <w:widowControl w:val="0"/>
-              <w:spacing w:line="240" w:lineRule="auto"/>
-              <w:rPr>
-                <w:lang w:val="es-ES"/>
-              </w:rPr>
-            </w:pPr>
-            <w:proofErr w:type="spellStart"/>
-            <w:r>
-              <w:t>Samgun</w:t>
-            </w:r>
-            <w:proofErr w:type="spellEnd"/>
-            <w:r>
-              <w:t xml:space="preserve"> S21</w:t>
-            </w:r>
-          </w:p>
-        </w:tc>
-        <w:tc>
-          <w:tcPr>
-            <w:tcW w:w="992" w:type="dxa"/>
-          </w:tcPr>
-          <w:p>
-            <w:pPr>
-              <w:widowControl w:val="0"/>
-              <w:spacing w:line="240" w:lineRule="auto"/>
-              <w:rPr>
-                <w:lang w:val="es-ES"/>
-              </w:rPr>
-            </w:pPr>
-            <w:r>
-              <w:t>600.0</w:t>
-            </w:r>
-          </w:p>
-        </w:tc>
-        <w:tc>
-          <w:tcPr>
-            <w:tcW w:w="992" w:type="dxa"/>
-          </w:tcPr>
-          <w:p>
-            <w:pPr>
-              <w:widowControl w:val="0"/>
-              <w:spacing w:line="240" w:lineRule="auto"/>
-            </w:pPr>
-            <w:r>
-              <w:t>21/03/2021</w:t>
-            </w:r>
-          </w:p>
-        </w:tc>
-        <w:tc>
-          <w:tcPr>
-            <w:tcW w:w="851" w:type="dxa"/>
-          </w:tcPr>
-          <w:p>
-            <w:pPr>
-              <w:widowControl w:val="0"/>
-              <w:spacing w:line="240" w:lineRule="auto"/>
-              <w:rPr>
-                <w:lang w:val="es-ES"/>
-              </w:rPr>
-            </w:pPr>
-            <w:r>
-              <w:t>3tres</w:t>
-            </w:r>
-          </w:p>
-        </w:tc>
-        <w:tc>
-          <w:tcPr>
-            <w:tcW w:w="1134" w:type="dxa"/>
-          </w:tcPr>
-          <w:p>
-            <w:pPr>
-              <w:widowControl w:val="0"/>
-              <w:spacing w:line="240" w:lineRule="auto"/>
-              <w:rPr>
-                <w:lang w:val="es-ES"/>
-              </w:rPr>
-            </w:pPr>
-            <w:r>
-              <w:t>1</w:t>
-            </w:r>
           </w:p>
         </w:tc>
         <w:tc>
@@ -9349,13 +9312,7 @@
               <w:spacing w:line="240" w:lineRule="auto"/>
             </w:pPr>
             <w:r>
-              <w:t xml:space="preserve">Mensaje de solo </w:t>
-            </w:r>
-            <w:r>
-              <w:t>números</w:t>
-            </w:r>
-            <w:r>
-              <w:t xml:space="preserve"> o no permitir ingresar letras.</w:t>
+              <w:t>Mensaje de solo números o no permitir ingresar letras.</w:t>
             </w:r>
           </w:p>
         </w:tc>
@@ -9378,10 +9335,7 @@
               <w:spacing w:line="240" w:lineRule="auto"/>
             </w:pPr>
             <w:r>
-              <w:t>1</w:t>
-            </w:r>
-            <w:r>
-              <w:t>3</w:t>
+              <w:t>13</w:t>
             </w:r>
           </w:p>
         </w:tc>
@@ -9589,10 +9543,7 @@
               <w:spacing w:line="240" w:lineRule="auto"/>
             </w:pPr>
             <w:r>
-              <w:t>1</w:t>
-            </w:r>
-            <w:r>
-              <w:t>4</w:t>
+              <w:t>14</w:t>
             </w:r>
           </w:p>
         </w:tc>
@@ -9613,10 +9564,7 @@
               <w:spacing w:line="240" w:lineRule="auto"/>
             </w:pPr>
             <w:r>
-              <w:t>1,3,5,7,9,11,15,17</w:t>
-            </w:r>
-            <w:r>
-              <w:t>,22</w:t>
+              <w:t>1,3,5,7,9,11,15,17,22</w:t>
             </w:r>
           </w:p>
         </w:tc>
@@ -9800,10 +9748,7 @@
               <w:spacing w:line="240" w:lineRule="auto"/>
             </w:pPr>
             <w:r>
-              <w:t>1</w:t>
-            </w:r>
-            <w:r>
-              <w:t>5</w:t>
+              <w:t>15</w:t>
             </w:r>
           </w:p>
         </w:tc>
@@ -9824,10 +9769,7 @@
               <w:spacing w:line="240" w:lineRule="auto"/>
             </w:pPr>
             <w:r>
-              <w:t>1,3,5,7,9,11,15,17</w:t>
-            </w:r>
-            <w:r>
-              <w:t>,23</w:t>
+              <w:t>1,3,5,7,9,11,15,17,23</w:t>
             </w:r>
           </w:p>
         </w:tc>
@@ -9967,10 +9909,7 @@
               <w:spacing w:line="240" w:lineRule="auto"/>
             </w:pPr>
             <w:r>
-              <w:t>1</w:t>
-            </w:r>
-            <w:r>
-              <w:t>uno</w:t>
+              <w:t>1uno</w:t>
             </w:r>
           </w:p>
         </w:tc>
@@ -10014,10 +9953,7 @@
               <w:spacing w:line="240" w:lineRule="auto"/>
             </w:pPr>
             <w:r>
-              <w:t>1</w:t>
-            </w:r>
-            <w:r>
-              <w:t>6</w:t>
+              <w:t>16</w:t>
             </w:r>
           </w:p>
         </w:tc>
@@ -10038,10 +9974,7 @@
               <w:spacing w:line="240" w:lineRule="auto"/>
             </w:pPr>
             <w:r>
-              <w:t>1,3,5,7,9,11,15,17</w:t>
-            </w:r>
-            <w:r>
-              <w:t>,24</w:t>
+              <w:t>1,3,5,7,9,11,15,17,24</w:t>
             </w:r>
           </w:p>
         </w:tc>
@@ -10177,7 +10110,7 @@
           </w:tcPr>
           <w:p>
             <w:pPr>
-              <w:pStyle w:val="Prrafodelista"/>
+              <w:pStyle w:val="ListParagraph"/>
               <w:widowControl w:val="0"/>
               <w:numPr>
                 <w:ilvl w:val="0"/>
@@ -10216,6 +10149,9 @@
           <w:tab w:val="left" w:pos="12732"/>
         </w:tabs>
         <w:spacing w:before="240" w:after="240"/>
+        <w:rPr>
+          <w:lang w:val="en-US"/>
+        </w:rPr>
         <w:sectPr>
           <w:pgSz w:w="16834" w:h="11909" w:orient="landscape"/>
           <w:pgMar w:top="1440" w:right="1440" w:bottom="1440" w:left="1440" w:header="720" w:footer="720" w:gutter="0"/>
@@ -10231,7 +10167,46 @@
     <w:p>
       <w:pPr>
         <w:spacing w:before="240" w:after="240"/>
-      </w:pPr>
+        <w:jc w:val="center"/>
+      </w:pPr>
+      <w:r>
+        <w:lastRenderedPageBreak/>
+        <w:drawing>
+          <wp:inline distT="0" distB="0" distL="0" distR="0" wp14:anchorId="1986B7C7" wp14:editId="3F936A34">
+            <wp:extent cx="3355450" cy="2412252"/>
+            <wp:effectExtent l="0" t="0" r="0" b="7620"/>
+            <wp:docPr id="27" name="Picture 27"/>
+            <wp:cNvGraphicFramePr>
+              <a:graphicFrameLocks xmlns:a="http://schemas.openxmlformats.org/drawingml/2006/main" noChangeAspect="1"/>
+            </wp:cNvGraphicFramePr>
+            <a:graphic xmlns:a="http://schemas.openxmlformats.org/drawingml/2006/main">
+              <a:graphicData uri="http://schemas.openxmlformats.org/drawingml/2006/picture">
+                <pic:pic xmlns:pic="http://schemas.openxmlformats.org/drawingml/2006/picture">
+                  <pic:nvPicPr>
+                    <pic:cNvPr id="1" name=""/>
+                    <pic:cNvPicPr/>
+                  </pic:nvPicPr>
+                  <pic:blipFill>
+                    <a:blip r:embed="rId31"/>
+                    <a:stretch>
+                      <a:fillRect/>
+                    </a:stretch>
+                  </pic:blipFill>
+                  <pic:spPr>
+                    <a:xfrm>
+                      <a:off x="0" y="0"/>
+                      <a:ext cx="3363241" cy="2417853"/>
+                    </a:xfrm>
+                    <a:prstGeom prst="rect">
+                      <a:avLst/>
+                    </a:prstGeom>
+                  </pic:spPr>
+                </pic:pic>
+              </a:graphicData>
+            </a:graphic>
+          </wp:inline>
+        </w:drawing>
+      </w:r>
     </w:p>
     <w:p>
       <w:pPr>
@@ -10250,6 +10225,363 @@
           <w:b/>
         </w:rPr>
       </w:pPr>
+      <w:r>
+        <w:rPr>
+          <w:b/>
+        </w:rPr>
+        <w:drawing>
+          <wp:inline distT="0" distB="0" distL="0" distR="0" wp14:anchorId="77E65925" wp14:editId="544DE0C9">
+            <wp:extent cx="3355340" cy="1257184"/>
+            <wp:effectExtent l="0" t="0" r="0" b="635"/>
+            <wp:docPr id="28" name="Picture 28"/>
+            <wp:cNvGraphicFramePr>
+              <a:graphicFrameLocks xmlns:a="http://schemas.openxmlformats.org/drawingml/2006/main" noChangeAspect="1"/>
+            </wp:cNvGraphicFramePr>
+            <a:graphic xmlns:a="http://schemas.openxmlformats.org/drawingml/2006/main">
+              <a:graphicData uri="http://schemas.openxmlformats.org/drawingml/2006/picture">
+                <pic:pic xmlns:pic="http://schemas.openxmlformats.org/drawingml/2006/picture">
+                  <pic:nvPicPr>
+                    <pic:cNvPr id="1" name=""/>
+                    <pic:cNvPicPr/>
+                  </pic:nvPicPr>
+                  <pic:blipFill>
+                    <a:blip r:embed="rId32"/>
+                    <a:stretch>
+                      <a:fillRect/>
+                    </a:stretch>
+                  </pic:blipFill>
+                  <pic:spPr>
+                    <a:xfrm>
+                      <a:off x="0" y="0"/>
+                      <a:ext cx="3363518" cy="1260248"/>
+                    </a:xfrm>
+                    <a:prstGeom prst="rect">
+                      <a:avLst/>
+                    </a:prstGeom>
+                  </pic:spPr>
+                </pic:pic>
+              </a:graphicData>
+            </a:graphic>
+          </wp:inline>
+        </w:drawing>
+      </w:r>
+    </w:p>
+    <w:p>
+      <w:pPr>
+        <w:spacing w:before="240" w:after="240"/>
+        <w:rPr>
+          <w:b/>
+        </w:rPr>
+      </w:pPr>
+      <w:r>
+        <w:rPr>
+          <w:b/>
+        </w:rPr>
+        <w:t>Caso 2</w:t>
+      </w:r>
+    </w:p>
+    <w:p>
+      <w:pPr>
+        <w:spacing w:before="240" w:after="240"/>
+        <w:jc w:val="center"/>
+        <w:rPr>
+          <w:b/>
+        </w:rPr>
+      </w:pPr>
+      <w:r>
+        <w:rPr>
+          <w:b/>
+        </w:rPr>
+        <w:drawing>
+          <wp:inline distT="0" distB="0" distL="0" distR="0" wp14:anchorId="54E94F48" wp14:editId="395D9CFC">
+            <wp:extent cx="1940118" cy="4079098"/>
+            <wp:effectExtent l="0" t="0" r="3175" b="0"/>
+            <wp:docPr id="29" name="Picture 29"/>
+            <wp:cNvGraphicFramePr>
+              <a:graphicFrameLocks xmlns:a="http://schemas.openxmlformats.org/drawingml/2006/main" noChangeAspect="1"/>
+            </wp:cNvGraphicFramePr>
+            <a:graphic xmlns:a="http://schemas.openxmlformats.org/drawingml/2006/main">
+              <a:graphicData uri="http://schemas.openxmlformats.org/drawingml/2006/picture">
+                <pic:pic xmlns:pic="http://schemas.openxmlformats.org/drawingml/2006/picture">
+                  <pic:nvPicPr>
+                    <pic:cNvPr id="1" name=""/>
+                    <pic:cNvPicPr/>
+                  </pic:nvPicPr>
+                  <pic:blipFill>
+                    <a:blip r:embed="rId33"/>
+                    <a:stretch>
+                      <a:fillRect/>
+                    </a:stretch>
+                  </pic:blipFill>
+                  <pic:spPr>
+                    <a:xfrm>
+                      <a:off x="0" y="0"/>
+                      <a:ext cx="1958776" cy="4118327"/>
+                    </a:xfrm>
+                    <a:prstGeom prst="rect">
+                      <a:avLst/>
+                    </a:prstGeom>
+                  </pic:spPr>
+                </pic:pic>
+              </a:graphicData>
+            </a:graphic>
+          </wp:inline>
+        </w:drawing>
+      </w:r>
+    </w:p>
+    <w:p>
+      <w:pPr>
+        <w:spacing w:before="240" w:after="240"/>
+        <w:rPr>
+          <w:b/>
+        </w:rPr>
+      </w:pPr>
+      <w:r>
+        <w:rPr>
+          <w:b/>
+        </w:rPr>
+        <w:lastRenderedPageBreak/>
+        <w:t>Caso 3</w:t>
+      </w:r>
+    </w:p>
+    <w:p>
+      <w:pPr>
+        <w:spacing w:before="240" w:after="240"/>
+        <w:jc w:val="center"/>
+        <w:rPr>
+          <w:b/>
+        </w:rPr>
+      </w:pPr>
+      <w:r>
+        <w:rPr>
+          <w:b/>
+        </w:rPr>
+        <w:drawing>
+          <wp:inline distT="0" distB="0" distL="0" distR="0" wp14:anchorId="0CA53F0B" wp14:editId="495E1221">
+            <wp:extent cx="2019631" cy="3925746"/>
+            <wp:effectExtent l="0" t="0" r="0" b="0"/>
+            <wp:docPr id="30" name="Picture 30"/>
+            <wp:cNvGraphicFramePr>
+              <a:graphicFrameLocks xmlns:a="http://schemas.openxmlformats.org/drawingml/2006/main" noChangeAspect="1"/>
+            </wp:cNvGraphicFramePr>
+            <a:graphic xmlns:a="http://schemas.openxmlformats.org/drawingml/2006/main">
+              <a:graphicData uri="http://schemas.openxmlformats.org/drawingml/2006/picture">
+                <pic:pic xmlns:pic="http://schemas.openxmlformats.org/drawingml/2006/picture">
+                  <pic:nvPicPr>
+                    <pic:cNvPr id="1" name=""/>
+                    <pic:cNvPicPr/>
+                  </pic:nvPicPr>
+                  <pic:blipFill>
+                    <a:blip r:embed="rId34"/>
+                    <a:stretch>
+                      <a:fillRect/>
+                    </a:stretch>
+                  </pic:blipFill>
+                  <pic:spPr>
+                    <a:xfrm>
+                      <a:off x="0" y="0"/>
+                      <a:ext cx="2024395" cy="3935006"/>
+                    </a:xfrm>
+                    <a:prstGeom prst="rect">
+                      <a:avLst/>
+                    </a:prstGeom>
+                  </pic:spPr>
+                </pic:pic>
+              </a:graphicData>
+            </a:graphic>
+          </wp:inline>
+        </w:drawing>
+      </w:r>
+    </w:p>
+    <w:p>
+      <w:pPr>
+        <w:spacing w:before="240" w:after="240"/>
+        <w:rPr>
+          <w:b/>
+        </w:rPr>
+      </w:pPr>
+      <w:r>
+        <w:rPr>
+          <w:b/>
+        </w:rPr>
+        <w:t>Caso 4</w:t>
+      </w:r>
+    </w:p>
+    <w:p>
+      <w:pPr>
+        <w:spacing w:before="240" w:after="240"/>
+        <w:jc w:val="center"/>
+        <w:rPr>
+          <w:b/>
+        </w:rPr>
+      </w:pPr>
+      <w:r>
+        <w:rPr>
+          <w:b/>
+        </w:rPr>
+        <w:drawing>
+          <wp:inline distT="0" distB="0" distL="0" distR="0" wp14:anchorId="7C866DE3" wp14:editId="3C8036EF">
+            <wp:extent cx="2793065" cy="3784821"/>
+            <wp:effectExtent l="0" t="0" r="7620" b="6350"/>
+            <wp:docPr id="31" name="Picture 31"/>
+            <wp:cNvGraphicFramePr>
+              <a:graphicFrameLocks xmlns:a="http://schemas.openxmlformats.org/drawingml/2006/main" noChangeAspect="1"/>
+            </wp:cNvGraphicFramePr>
+            <a:graphic xmlns:a="http://schemas.openxmlformats.org/drawingml/2006/main">
+              <a:graphicData uri="http://schemas.openxmlformats.org/drawingml/2006/picture">
+                <pic:pic xmlns:pic="http://schemas.openxmlformats.org/drawingml/2006/picture">
+                  <pic:nvPicPr>
+                    <pic:cNvPr id="1" name=""/>
+                    <pic:cNvPicPr/>
+                  </pic:nvPicPr>
+                  <pic:blipFill>
+                    <a:blip r:embed="rId35"/>
+                    <a:stretch>
+                      <a:fillRect/>
+                    </a:stretch>
+                  </pic:blipFill>
+                  <pic:spPr>
+                    <a:xfrm>
+                      <a:off x="0" y="0"/>
+                      <a:ext cx="2796660" cy="3789693"/>
+                    </a:xfrm>
+                    <a:prstGeom prst="rect">
+                      <a:avLst/>
+                    </a:prstGeom>
+                  </pic:spPr>
+                </pic:pic>
+              </a:graphicData>
+            </a:graphic>
+          </wp:inline>
+        </w:drawing>
+      </w:r>
+    </w:p>
+    <w:p>
+      <w:pPr>
+        <w:spacing w:before="240" w:after="240"/>
+        <w:rPr>
+          <w:b/>
+        </w:rPr>
+      </w:pPr>
+      <w:r>
+        <w:rPr>
+          <w:b/>
+        </w:rPr>
+        <w:lastRenderedPageBreak/>
+        <w:t>Caso 5</w:t>
+      </w:r>
+    </w:p>
+    <w:p>
+      <w:pPr>
+        <w:spacing w:before="240" w:after="240"/>
+        <w:jc w:val="center"/>
+        <w:rPr>
+          <w:b/>
+        </w:rPr>
+      </w:pPr>
+      <w:r>
+        <w:rPr>
+          <w:b/>
+        </w:rPr>
+        <w:drawing>
+          <wp:inline distT="0" distB="0" distL="0" distR="0" wp14:anchorId="45B9A1C0" wp14:editId="1D817C7B">
+            <wp:extent cx="1630017" cy="3099130"/>
+            <wp:effectExtent l="0" t="0" r="8890" b="6350"/>
+            <wp:docPr id="32" name="Picture 32"/>
+            <wp:cNvGraphicFramePr>
+              <a:graphicFrameLocks xmlns:a="http://schemas.openxmlformats.org/drawingml/2006/main" noChangeAspect="1"/>
+            </wp:cNvGraphicFramePr>
+            <a:graphic xmlns:a="http://schemas.openxmlformats.org/drawingml/2006/main">
+              <a:graphicData uri="http://schemas.openxmlformats.org/drawingml/2006/picture">
+                <pic:pic xmlns:pic="http://schemas.openxmlformats.org/drawingml/2006/picture">
+                  <pic:nvPicPr>
+                    <pic:cNvPr id="1" name=""/>
+                    <pic:cNvPicPr/>
+                  </pic:nvPicPr>
+                  <pic:blipFill>
+                    <a:blip r:embed="rId36"/>
+                    <a:stretch>
+                      <a:fillRect/>
+                    </a:stretch>
+                  </pic:blipFill>
+                  <pic:spPr>
+                    <a:xfrm>
+                      <a:off x="0" y="0"/>
+                      <a:ext cx="1634387" cy="3107438"/>
+                    </a:xfrm>
+                    <a:prstGeom prst="rect">
+                      <a:avLst/>
+                    </a:prstGeom>
+                  </pic:spPr>
+                </pic:pic>
+              </a:graphicData>
+            </a:graphic>
+          </wp:inline>
+        </w:drawing>
+      </w:r>
+    </w:p>
+    <w:p>
+      <w:pPr>
+        <w:spacing w:before="240" w:after="240"/>
+        <w:rPr>
+          <w:b/>
+        </w:rPr>
+      </w:pPr>
+      <w:r>
+        <w:rPr>
+          <w:b/>
+        </w:rPr>
+        <w:t>Caso 6</w:t>
+      </w:r>
+    </w:p>
+    <w:p>
+      <w:pPr>
+        <w:spacing w:before="240" w:after="240"/>
+        <w:jc w:val="center"/>
+        <w:rPr>
+          <w:b/>
+        </w:rPr>
+      </w:pPr>
+      <w:r>
+        <w:rPr>
+          <w:b/>
+        </w:rPr>
+        <w:drawing>
+          <wp:inline distT="0" distB="0" distL="0" distR="0" wp14:anchorId="3D15398A" wp14:editId="163B8ACB">
+            <wp:extent cx="2091193" cy="3923259"/>
+            <wp:effectExtent l="0" t="0" r="4445" b="1270"/>
+            <wp:docPr id="33" name="Picture 33"/>
+            <wp:cNvGraphicFramePr>
+              <a:graphicFrameLocks xmlns:a="http://schemas.openxmlformats.org/drawingml/2006/main" noChangeAspect="1"/>
+            </wp:cNvGraphicFramePr>
+            <a:graphic xmlns:a="http://schemas.openxmlformats.org/drawingml/2006/main">
+              <a:graphicData uri="http://schemas.openxmlformats.org/drawingml/2006/picture">
+                <pic:pic xmlns:pic="http://schemas.openxmlformats.org/drawingml/2006/picture">
+                  <pic:nvPicPr>
+                    <pic:cNvPr id="1" name=""/>
+                    <pic:cNvPicPr/>
+                  </pic:nvPicPr>
+                  <pic:blipFill>
+                    <a:blip r:embed="rId37"/>
+                    <a:stretch>
+                      <a:fillRect/>
+                    </a:stretch>
+                  </pic:blipFill>
+                  <pic:spPr>
+                    <a:xfrm>
+                      <a:off x="0" y="0"/>
+                      <a:ext cx="2096657" cy="3933511"/>
+                    </a:xfrm>
+                    <a:prstGeom prst="rect">
+                      <a:avLst/>
+                    </a:prstGeom>
+                  </pic:spPr>
+                </pic:pic>
+              </a:graphicData>
+            </a:graphic>
+          </wp:inline>
+        </w:drawing>
+      </w:r>
     </w:p>
     <w:sectPr>
       <w:pgSz w:w="11909" w:h="16834"/>
@@ -12091,7 +12423,7 @@
     <w:qFormat/>
     <w:rsid w:val="00940AA8"/>
   </w:style>
-  <w:style w:type="paragraph" w:styleId="Ttulo1">
+  <w:style w:type="paragraph" w:styleId="Heading1">
     <w:name w:val="heading 1"/>
     <w:basedOn w:val="Normal"/>
     <w:next w:val="Normal"/>
@@ -12108,7 +12440,7 @@
       <w:szCs w:val="40"/>
     </w:rPr>
   </w:style>
-  <w:style w:type="paragraph" w:styleId="Ttulo2">
+  <w:style w:type="paragraph" w:styleId="Heading2">
     <w:name w:val="heading 2"/>
     <w:basedOn w:val="Normal"/>
     <w:next w:val="Normal"/>
@@ -12127,7 +12459,7 @@
       <w:szCs w:val="32"/>
     </w:rPr>
   </w:style>
-  <w:style w:type="paragraph" w:styleId="Ttulo3">
+  <w:style w:type="paragraph" w:styleId="Heading3">
     <w:name w:val="heading 3"/>
     <w:basedOn w:val="Normal"/>
     <w:next w:val="Normal"/>
@@ -12147,7 +12479,7 @@
       <w:szCs w:val="28"/>
     </w:rPr>
   </w:style>
-  <w:style w:type="paragraph" w:styleId="Ttulo4">
+  <w:style w:type="paragraph" w:styleId="Heading4">
     <w:name w:val="heading 4"/>
     <w:basedOn w:val="Normal"/>
     <w:next w:val="Normal"/>
@@ -12167,7 +12499,7 @@
       <w:szCs w:val="24"/>
     </w:rPr>
   </w:style>
-  <w:style w:type="paragraph" w:styleId="Ttulo5">
+  <w:style w:type="paragraph" w:styleId="Heading5">
     <w:name w:val="heading 5"/>
     <w:basedOn w:val="Normal"/>
     <w:next w:val="Normal"/>
@@ -12185,7 +12517,7 @@
       <w:color w:val="666666"/>
     </w:rPr>
   </w:style>
-  <w:style w:type="paragraph" w:styleId="Ttulo6">
+  <w:style w:type="paragraph" w:styleId="Heading6">
     <w:name w:val="heading 6"/>
     <w:basedOn w:val="Normal"/>
     <w:next w:val="Normal"/>
@@ -12204,13 +12536,13 @@
       <w:color w:val="666666"/>
     </w:rPr>
   </w:style>
-  <w:style w:type="character" w:default="1" w:styleId="Fuentedeprrafopredeter">
+  <w:style w:type="character" w:default="1" w:styleId="DefaultParagraphFont">
     <w:name w:val="Default Paragraph Font"/>
     <w:uiPriority w:val="1"/>
     <w:semiHidden/>
     <w:unhideWhenUsed/>
   </w:style>
-  <w:style w:type="table" w:default="1" w:styleId="Tablanormal">
+  <w:style w:type="table" w:default="1" w:styleId="TableNormal">
     <w:name w:val="Normal Table"/>
     <w:uiPriority w:val="99"/>
     <w:semiHidden/>
@@ -12225,14 +12557,14 @@
       </w:tblCellMar>
     </w:tblPr>
   </w:style>
-  <w:style w:type="numbering" w:default="1" w:styleId="Sinlista">
+  <w:style w:type="numbering" w:default="1" w:styleId="NoList">
     <w:name w:val="No List"/>
     <w:uiPriority w:val="99"/>
     <w:semiHidden/>
     <w:unhideWhenUsed/>
   </w:style>
-  <w:style w:type="table" w:customStyle="1" w:styleId="TableNormal">
-    <w:name w:val="Table Normal"/>
+  <w:style w:type="table" w:customStyle="1" w:styleId="TableNormal1">
+    <w:name w:val="Table Normal1"/>
     <w:tblPr>
       <w:tblCellMar>
         <w:top w:w="0" w:type="dxa"/>
@@ -12242,7 +12574,7 @@
       </w:tblCellMar>
     </w:tblPr>
   </w:style>
-  <w:style w:type="paragraph" w:styleId="Ttulo">
+  <w:style w:type="paragraph" w:styleId="Title">
     <w:name w:val="Title"/>
     <w:basedOn w:val="Normal"/>
     <w:next w:val="Normal"/>
@@ -12258,7 +12590,7 @@
       <w:szCs w:val="52"/>
     </w:rPr>
   </w:style>
-  <w:style w:type="paragraph" w:styleId="Subttulo">
+  <w:style w:type="paragraph" w:styleId="Subtitle">
     <w:name w:val="Subtitle"/>
     <w:basedOn w:val="Normal"/>
     <w:next w:val="Normal"/>
@@ -12276,7 +12608,7 @@
     </w:rPr>
   </w:style>
   <w:style w:type="table" w:customStyle="1" w:styleId="a">
-    <w:basedOn w:val="TableNormal"/>
+    <w:basedOn w:val="TableNormal1"/>
     <w:tblPr>
       <w:tblStyleRowBandSize w:val="1"/>
       <w:tblStyleColBandSize w:val="1"/>
@@ -12289,7 +12621,7 @@
     </w:tblPr>
   </w:style>
   <w:style w:type="table" w:customStyle="1" w:styleId="a0">
-    <w:basedOn w:val="TableNormal"/>
+    <w:basedOn w:val="TableNormal1"/>
     <w:tblPr>
       <w:tblStyleRowBandSize w:val="1"/>
       <w:tblStyleColBandSize w:val="1"/>
@@ -12302,7 +12634,7 @@
     </w:tblPr>
   </w:style>
   <w:style w:type="table" w:customStyle="1" w:styleId="a1">
-    <w:basedOn w:val="TableNormal"/>
+    <w:basedOn w:val="TableNormal1"/>
     <w:tblPr>
       <w:tblStyleRowBandSize w:val="1"/>
       <w:tblStyleColBandSize w:val="1"/>
@@ -12315,7 +12647,7 @@
     </w:tblPr>
   </w:style>
   <w:style w:type="table" w:customStyle="1" w:styleId="a2">
-    <w:basedOn w:val="TableNormal"/>
+    <w:basedOn w:val="TableNormal1"/>
     <w:tblPr>
       <w:tblStyleRowBandSize w:val="1"/>
       <w:tblStyleColBandSize w:val="1"/>
@@ -12328,7 +12660,7 @@
     </w:tblPr>
   </w:style>
   <w:style w:type="table" w:customStyle="1" w:styleId="a3">
-    <w:basedOn w:val="TableNormal"/>
+    <w:basedOn w:val="TableNormal1"/>
     <w:tblPr>
       <w:tblStyleRowBandSize w:val="1"/>
       <w:tblStyleColBandSize w:val="1"/>
@@ -12341,7 +12673,7 @@
     </w:tblPr>
   </w:style>
   <w:style w:type="table" w:customStyle="1" w:styleId="a4">
-    <w:basedOn w:val="TableNormal"/>
+    <w:basedOn w:val="TableNormal1"/>
     <w:tblPr>
       <w:tblStyleRowBandSize w:val="1"/>
       <w:tblStyleColBandSize w:val="1"/>
@@ -12354,7 +12686,7 @@
     </w:tblPr>
   </w:style>
   <w:style w:type="table" w:customStyle="1" w:styleId="a5">
-    <w:basedOn w:val="TableNormal"/>
+    <w:basedOn w:val="TableNormal1"/>
     <w:tblPr>
       <w:tblStyleRowBandSize w:val="1"/>
       <w:tblStyleColBandSize w:val="1"/>
@@ -12367,7 +12699,7 @@
     </w:tblPr>
   </w:style>
   <w:style w:type="table" w:customStyle="1" w:styleId="a6">
-    <w:basedOn w:val="TableNormal"/>
+    <w:basedOn w:val="TableNormal1"/>
     <w:tblPr>
       <w:tblStyleRowBandSize w:val="1"/>
       <w:tblStyleColBandSize w:val="1"/>
@@ -12380,7 +12712,7 @@
     </w:tblPr>
   </w:style>
   <w:style w:type="table" w:customStyle="1" w:styleId="a7">
-    <w:basedOn w:val="TableNormal"/>
+    <w:basedOn w:val="TableNormal1"/>
     <w:tblPr>
       <w:tblStyleRowBandSize w:val="1"/>
       <w:tblStyleColBandSize w:val="1"/>
@@ -12392,7 +12724,7 @@
       </w:tblCellMar>
     </w:tblPr>
   </w:style>
-  <w:style w:type="paragraph" w:styleId="Prrafodelista">
+  <w:style w:type="paragraph" w:styleId="ListParagraph">
     <w:name w:val="List Paragraph"/>
     <w:basedOn w:val="Normal"/>
     <w:uiPriority w:val="34"/>

</xml_diff>